<commit_message>
Moved file, doc work
</commit_message>
<xml_diff>
--- a/docs/deliverable2/Getana_Deliverable_2_SprintReview_3.docx
+++ b/docs/deliverable2/Getana_Deliverable_2_SprintReview_3.docx
@@ -44,254 +44,385 @@
         </w:rPr>
         <w:t>Sprint 3</w:t>
       </w:r>
+    </w:p>
+    <w:p>
+      <w:pPr>
+        <w:rPr>
+          <w:lang w:val="en-US"/>
+        </w:rPr>
+      </w:pPr>
+    </w:p>
+    <w:p>
+      <w:pPr>
+        <w:ind w:left="709"/>
+        <w:rPr>
+          <w:lang w:val="en-US"/>
+        </w:rPr>
+      </w:pPr>
+      <w:r>
+        <w:rPr>
+          <w:b/>
+          <w:bCs/>
+          <w:lang w:val="en-US"/>
+        </w:rPr>
+        <w:t>Product Owner:</w:t>
+      </w:r>
+      <w:r>
+        <w:rPr>
+          <w:lang w:val="en-US"/>
+        </w:rPr>
+        <w:t xml:space="preserve"> </w:t>
+      </w:r>
+      <w:r>
+        <w:rPr>
+          <w:lang w:val="en-US"/>
+        </w:rPr>
+        <w:t>Sakshyam</w:t>
+      </w:r>
+    </w:p>
+    <w:p>
+      <w:pPr>
+        <w:ind w:left="709"/>
+        <w:rPr>
+          <w:lang w:val="en-US"/>
+        </w:rPr>
+      </w:pPr>
+      <w:r>
+        <w:rPr>
+          <w:b/>
+          <w:bCs/>
+          <w:lang w:val="en-US"/>
+        </w:rPr>
+        <w:t>Scrum Master:</w:t>
+      </w:r>
+      <w:r>
+        <w:rPr>
+          <w:lang w:val="en-US"/>
+        </w:rPr>
+        <w:t xml:space="preserve"> </w:t>
+      </w:r>
+      <w:r>
+        <w:rPr>
+          <w:lang w:val="en-US"/>
+        </w:rPr>
+        <w:t>Brody</w:t>
+      </w:r>
+    </w:p>
+    <w:p>
+      <w:pPr>
+        <w:ind w:left="709"/>
+        <w:rPr>
+          <w:lang w:val="en-US"/>
+        </w:rPr>
+      </w:pPr>
+      <w:r>
+        <w:rPr>
+          <w:b/>
+          <w:bCs/>
+          <w:lang w:val="en-US"/>
+        </w:rPr>
+        <w:t>Development Team:</w:t>
+      </w:r>
+      <w:r>
+        <w:rPr>
+          <w:lang w:val="en-US"/>
+        </w:rPr>
+        <w:t xml:space="preserve"> Arpit, Brody, Michael, Sakshyam, Vasilis, Yong</w:t>
+      </w:r>
+    </w:p>
+    <w:p>
+      <w:pPr>
+        <w:ind w:left="709"/>
+        <w:rPr>
+          <w:lang w:val="en-US"/>
+        </w:rPr>
+      </w:pPr>
+    </w:p>
+    <w:p>
+      <w:pPr>
+        <w:ind w:left="709"/>
+        <w:rPr>
+          <w:b/>
+          <w:bCs/>
+          <w:lang w:val="en-US"/>
+        </w:rPr>
+      </w:pPr>
+      <w:r>
+        <w:rPr>
+          <w:b/>
+          <w:bCs/>
+          <w:lang w:val="en-US"/>
+        </w:rPr>
+        <w:t>Features implemented:</w:t>
+      </w:r>
+      <w:r>
+        <w:rPr>
+          <w:b/>
+          <w:bCs/>
+          <w:lang w:val="en-US"/>
+        </w:rPr>
+        <w:t xml:space="preserve"> </w:t>
+      </w:r>
+      <w:r>
+        <w:rPr>
+          <w:bCs/>
+          <w:lang w:val="en-US"/>
+        </w:rPr>
+        <w:t xml:space="preserve">Created user interfaces for </w:t>
+      </w:r>
+      <w:r>
+        <w:rPr>
+          <w:bCs/>
+          <w:lang w:val="en-US"/>
+        </w:rPr>
+        <w:t>creating a schedule, adding classes, saving a schedule, recalling a schedule, schedule selection, and detail display</w:t>
+      </w:r>
+      <w:r>
+        <w:rPr>
+          <w:bCs/>
+          <w:lang w:val="en-US"/>
+        </w:rPr>
+        <w:t>. Implemented map generation from start point to destination point. Updated focus group document &amp; SRS and UML models document. Created configuration management plan, GRL and UCM models, domain model and detailed design model document.</w:t>
+      </w:r>
+      <w:r>
+        <w:rPr>
+          <w:b/>
+          <w:bCs/>
+          <w:lang w:val="en-US"/>
+        </w:rPr>
+        <w:t xml:space="preserve"> </w:t>
+      </w:r>
+    </w:p>
+    <w:p>
+      <w:pPr>
+        <w:ind w:left="709"/>
+        <w:rPr>
+          <w:lang w:val="en-US"/>
+        </w:rPr>
+      </w:pPr>
+      <w:r>
+        <w:rPr>
+          <w:b/>
+          <w:bCs/>
+          <w:lang w:val="en-US"/>
+        </w:rPr>
+        <w:t>Issues fixed:</w:t>
+      </w:r>
+      <w:r>
+        <w:rPr>
+          <w:b/>
+          <w:bCs/>
+          <w:lang w:val="en-US"/>
+        </w:rPr>
+        <w:t xml:space="preserve"> </w:t>
+      </w:r>
+      <w:r>
+        <w:rPr>
+          <w:bCs/>
+          <w:lang w:val="en-US"/>
+        </w:rPr>
+        <w:t>N/A</w:t>
+      </w:r>
+    </w:p>
+    <w:p>
+      <w:pPr>
+        <w:ind w:left="709"/>
+        <w:rPr>
+          <w:b/>
+          <w:bCs/>
+          <w:lang w:val="en-US"/>
+        </w:rPr>
+      </w:pPr>
+      <w:r>
+        <w:rPr>
+          <w:b/>
+          <w:bCs/>
+          <w:lang w:val="en-US"/>
+        </w:rPr>
+        <w:t>What went well in implementation:</w:t>
+      </w:r>
+      <w:r>
+        <w:rPr>
+          <w:b/>
+          <w:bCs/>
+          <w:lang w:val="en-US"/>
+        </w:rPr>
+        <w:t xml:space="preserve"> </w:t>
+      </w:r>
+      <w:r>
+        <w:rPr>
+          <w:bCs/>
+          <w:lang w:val="en-US"/>
+        </w:rPr>
+        <w:t>Documentation creation and update process was much easier this time around because everyone had a better idea of what was expected. Development team is slowly becoming more comfortable with Android Studio and app implementation.</w:t>
+      </w:r>
+      <w:r>
+        <w:rPr>
+          <w:b/>
+          <w:bCs/>
+          <w:lang w:val="en-US"/>
+        </w:rPr>
+        <w:t xml:space="preserve"> </w:t>
+      </w:r>
+    </w:p>
+    <w:p>
+      <w:pPr>
+        <w:ind w:left="709"/>
+        <w:rPr>
+          <w:bCs/>
+          <w:lang w:val="en-US"/>
+        </w:rPr>
+      </w:pPr>
+      <w:r>
+        <w:rPr>
+          <w:b/>
+          <w:bCs/>
+          <w:lang w:val="en-US"/>
+        </w:rPr>
+        <w:t xml:space="preserve">What problems occurred: </w:t>
+      </w:r>
+      <w:r>
+        <w:rPr>
+          <w:bCs/>
+          <w:lang w:val="en-US"/>
+        </w:rPr>
+        <w:t>The most problematic issues for this sprint arose from busy schedules for all team members and midterm exams. It was difficult to find meetings time when everyone was available.</w:t>
+      </w:r>
+    </w:p>
+    <w:p>
+      <w:pPr>
+        <w:ind w:left="709"/>
+        <w:rPr>
+          <w:lang w:val="en-US"/>
+        </w:rPr>
+      </w:pPr>
+      <w:r>
+        <w:rPr>
+          <w:b/>
+          <w:bCs/>
+          <w:lang w:val="en-US"/>
+        </w:rPr>
+        <w:t xml:space="preserve">How problems were solved: </w:t>
+      </w:r>
+      <w:r>
+        <w:rPr>
+          <w:bCs/>
+          <w:lang w:val="en-US"/>
+        </w:rPr>
+        <w:t>Any problems encountered were addressed in a team environment and worked through collectively.</w:t>
+      </w:r>
+    </w:p>
+    <w:p>
+      <w:pPr>
+        <w:ind w:left="709"/>
+        <w:rPr>
+          <w:lang w:val="en-US"/>
+        </w:rPr>
+      </w:pPr>
+      <w:r>
+        <w:rPr>
+          <w:b/>
+          <w:bCs/>
+          <w:lang w:val="en-US"/>
+        </w:rPr>
+        <w:t>Changes made:</w:t>
+      </w:r>
+      <w:r>
+        <w:rPr>
+          <w:b/>
+          <w:bCs/>
+          <w:lang w:val="en-US"/>
+        </w:rPr>
+        <w:t xml:space="preserve"> </w:t>
+      </w:r>
+      <w:r>
+        <w:rPr>
+          <w:bCs/>
+          <w:lang w:val="en-US"/>
+        </w:rPr>
+        <w:t>No changes were made.</w:t>
+      </w:r>
+    </w:p>
+    <w:p>
+      <w:pPr>
+        <w:ind w:left="709"/>
+        <w:rPr>
+          <w:lang w:val="en-US"/>
+        </w:rPr>
+      </w:pPr>
+      <w:r>
+        <w:rPr>
+          <w:b/>
+          <w:bCs/>
+          <w:lang w:val="en-US"/>
+        </w:rPr>
+        <w:t xml:space="preserve">What will be done for the next sprint: </w:t>
+      </w:r>
+      <w:r>
+        <w:rPr>
+          <w:bCs/>
+          <w:lang w:val="en-US"/>
+        </w:rPr>
+        <w:t>More implementation features and documentation updates will be completed in the next sprint. Features implemented will depend on the re-prioritization of the product backlog by the new product owner.</w:t>
+      </w:r>
+    </w:p>
+    <w:p>
+      <w:pPr>
+        <w:ind w:left="709"/>
+        <w:rPr>
+          <w:lang w:val="en-US"/>
+        </w:rPr>
+      </w:pPr>
+      <w:r>
+        <w:rPr>
+          <w:b/>
+          <w:bCs/>
+          <w:lang w:val="en-US"/>
+        </w:rPr>
+        <w:t xml:space="preserve">What went well in Scrum: </w:t>
+      </w:r>
+      <w:r>
+        <w:rPr>
+          <w:bCs/>
+          <w:lang w:val="en-US"/>
+        </w:rPr>
+        <w:t xml:space="preserve">Scrum </w:t>
+      </w:r>
+      <w:r>
+        <w:rPr>
+          <w:bCs/>
+          <w:lang w:val="en-US"/>
+        </w:rPr>
+        <w:t xml:space="preserve">meeting were more productive than those in the past. More was accomplished during each meeting. </w:t>
+      </w:r>
+    </w:p>
+    <w:p>
+      <w:pPr>
+        <w:ind w:left="709"/>
+        <w:rPr>
+          <w:lang w:val="en-US"/>
+        </w:rPr>
+      </w:pPr>
+      <w:r>
+        <w:rPr>
+          <w:b/>
+          <w:bCs/>
+          <w:lang w:val="en-US"/>
+        </w:rPr>
+        <w:t xml:space="preserve">What could be improved in Scrum: </w:t>
+      </w:r>
+      <w:r>
+        <w:rPr>
+          <w:bCs/>
+          <w:lang w:val="en-US"/>
+        </w:rPr>
+        <w:t>If possible, it would be beneficial to plan out Scrum meetings further in advance so that meetings can occur more regularly and without detracting from other classwork.</w:t>
+      </w:r>
       <w:bookmarkStart w:id="0" w:name="_GoBack"/>
       <w:bookmarkEnd w:id="0"/>
     </w:p>
     <w:p>
       <w:pPr>
-        <w:rPr>
-          <w:lang w:val="en-US"/>
-        </w:rPr>
-      </w:pPr>
-    </w:p>
-    <w:p>
-      <w:pPr>
-        <w:ind w:left="709"/>
-        <w:rPr>
-          <w:lang w:val="en-US"/>
-        </w:rPr>
-      </w:pPr>
-      <w:r>
-        <w:rPr>
-          <w:b/>
-          <w:bCs/>
-          <w:lang w:val="en-US"/>
-        </w:rPr>
-        <w:t>Product Owner:</w:t>
-      </w:r>
-      <w:r>
-        <w:rPr>
-          <w:lang w:val="en-US"/>
-        </w:rPr>
-        <w:t xml:space="preserve"> </w:t>
-      </w:r>
-      <w:r>
-        <w:rPr>
-          <w:lang w:val="en-US"/>
-        </w:rPr>
-        <w:t>Sakshyam</w:t>
-      </w:r>
-    </w:p>
-    <w:p>
-      <w:pPr>
-        <w:ind w:left="709"/>
-        <w:rPr>
-          <w:lang w:val="en-US"/>
-        </w:rPr>
-      </w:pPr>
-      <w:r>
-        <w:rPr>
-          <w:b/>
-          <w:bCs/>
-          <w:lang w:val="en-US"/>
-        </w:rPr>
-        <w:t>Scrum Master:</w:t>
-      </w:r>
-      <w:r>
-        <w:rPr>
-          <w:lang w:val="en-US"/>
-        </w:rPr>
-        <w:t xml:space="preserve"> </w:t>
-      </w:r>
-      <w:r>
-        <w:rPr>
-          <w:lang w:val="en-US"/>
-        </w:rPr>
-        <w:t>Brody</w:t>
-      </w:r>
-    </w:p>
-    <w:p>
-      <w:pPr>
-        <w:ind w:left="709"/>
-        <w:rPr>
-          <w:lang w:val="en-US"/>
-        </w:rPr>
-      </w:pPr>
-      <w:r>
-        <w:rPr>
-          <w:b/>
-          <w:bCs/>
-          <w:lang w:val="en-US"/>
-        </w:rPr>
-        <w:t>Development Team:</w:t>
-      </w:r>
-      <w:r>
-        <w:rPr>
-          <w:lang w:val="en-US"/>
-        </w:rPr>
-        <w:t xml:space="preserve"> Arpit, Brody, Michael, Sakshyam, Vasilis, Yong</w:t>
-      </w:r>
-    </w:p>
-    <w:p>
-      <w:pPr>
-        <w:ind w:left="709"/>
-        <w:rPr>
-          <w:lang w:val="en-US"/>
-        </w:rPr>
-      </w:pPr>
-    </w:p>
-    <w:p>
-      <w:pPr>
-        <w:ind w:left="709"/>
-        <w:rPr>
-          <w:b/>
-          <w:bCs/>
-          <w:lang w:val="en-US"/>
-        </w:rPr>
-      </w:pPr>
-      <w:r>
-        <w:rPr>
-          <w:b/>
-          <w:bCs/>
-          <w:lang w:val="en-US"/>
-        </w:rPr>
-        <w:t xml:space="preserve">Features implemented: </w:t>
-      </w:r>
-    </w:p>
-    <w:p>
-      <w:pPr>
-        <w:ind w:left="709"/>
-        <w:rPr>
-          <w:lang w:val="en-US"/>
-        </w:rPr>
-      </w:pPr>
-      <w:r>
-        <w:rPr>
-          <w:b/>
-          <w:bCs/>
-          <w:lang w:val="en-US"/>
-        </w:rPr>
-        <w:t>Issues fixed:</w:t>
-      </w:r>
-    </w:p>
-    <w:p>
-      <w:pPr>
-        <w:ind w:left="709"/>
-        <w:rPr>
-          <w:b/>
-          <w:bCs/>
-          <w:lang w:val="en-US"/>
-        </w:rPr>
-      </w:pPr>
-      <w:r>
-        <w:rPr>
-          <w:b/>
-          <w:bCs/>
-          <w:lang w:val="en-US"/>
-        </w:rPr>
-        <w:t xml:space="preserve">What went well in implementation: </w:t>
-      </w:r>
-    </w:p>
-    <w:p>
-      <w:pPr>
-        <w:ind w:left="709"/>
-        <w:rPr>
-          <w:b/>
-          <w:bCs/>
-          <w:lang w:val="en-US"/>
-        </w:rPr>
-      </w:pPr>
-      <w:r>
-        <w:rPr>
-          <w:b/>
-          <w:bCs/>
-          <w:lang w:val="en-US"/>
-        </w:rPr>
-        <w:t xml:space="preserve">What problems occurred: </w:t>
-      </w:r>
-    </w:p>
-    <w:p>
-      <w:pPr>
-        <w:ind w:left="709"/>
-        <w:rPr>
-          <w:lang w:val="en-US"/>
-        </w:rPr>
-      </w:pPr>
-      <w:r>
-        <w:rPr>
-          <w:b/>
-          <w:bCs/>
-          <w:lang w:val="en-US"/>
-        </w:rPr>
-        <w:t xml:space="preserve">How problems were solved: </w:t>
-      </w:r>
-    </w:p>
-    <w:p>
-      <w:pPr>
-        <w:ind w:left="709"/>
-        <w:rPr>
-          <w:lang w:val="en-US"/>
-        </w:rPr>
-      </w:pPr>
-      <w:r>
-        <w:rPr>
-          <w:b/>
-          <w:bCs/>
-          <w:lang w:val="en-US"/>
-        </w:rPr>
-        <w:t>Changes made:</w:t>
-      </w:r>
-    </w:p>
-    <w:p>
-      <w:pPr>
-        <w:ind w:left="709"/>
-        <w:rPr>
-          <w:lang w:val="en-US"/>
-        </w:rPr>
-      </w:pPr>
-      <w:r>
-        <w:rPr>
-          <w:b/>
-          <w:bCs/>
-          <w:lang w:val="en-US"/>
-        </w:rPr>
-        <w:t xml:space="preserve">What will be done for the next sprint: </w:t>
-      </w:r>
-    </w:p>
-    <w:p>
-      <w:pPr>
-        <w:ind w:left="709"/>
-        <w:rPr>
-          <w:lang w:val="en-US"/>
-        </w:rPr>
-      </w:pPr>
-      <w:r>
-        <w:rPr>
-          <w:b/>
-          <w:bCs/>
-          <w:lang w:val="en-US"/>
-        </w:rPr>
-        <w:t xml:space="preserve">What went well in Scrum: </w:t>
-      </w:r>
-    </w:p>
-    <w:p>
-      <w:pPr>
-        <w:ind w:left="709"/>
-        <w:rPr>
-          <w:lang w:val="en-US"/>
-        </w:rPr>
-      </w:pPr>
-      <w:r>
-        <w:rPr>
-          <w:b/>
-          <w:bCs/>
-          <w:lang w:val="en-US"/>
-        </w:rPr>
-        <w:t xml:space="preserve">What could be improved in Scrum: </w:t>
-      </w:r>
-    </w:p>
-    <w:p>
-      <w:pPr>
         <w:ind w:left="709"/>
         <w:rPr>
           <w:lang w:val="en-US"/>
@@ -304,6 +435,13 @@
           <w:lang w:val="en-US"/>
         </w:rPr>
         <w:t xml:space="preserve">What changes will be made in Scrum: </w:t>
+      </w:r>
+      <w:r>
+        <w:rPr>
+          <w:bCs/>
+          <w:lang w:val="en-US"/>
+        </w:rPr>
+        <w:t>Roles are being switched for the next sprint. Vasilis will take over as product owner and Sakshyam will be the new Scrum master. All team members will continue to contribute as members of the development team. Roles may need to be rotated within the upcoming deliverable so that everyone has a chance to fill each role.</w:t>
       </w:r>
     </w:p>
     <w:p>

</xml_diff>